<commit_message>
Lien entre les fichiers
</commit_message>
<xml_diff>
--- a/Rapport-part1.docx
+++ b/Rapport-part1.docx
@@ -1088,15 +1088,7 @@
         <w:t>coordonnées professionnelles</w:t>
       </w:r>
       <w:r>
-        <w:t xml:space="preserve"> (téléphone, </w:t>
-      </w:r>
-      <w:proofErr w:type="gramStart"/>
-      <w:r>
-        <w:t>email</w:t>
-      </w:r>
-      <w:proofErr w:type="gramEnd"/>
-      <w:r>
-        <w:t>, agence).</w:t>
+        <w:t xml:space="preserve"> (téléphone, email, agence).</w:t>
       </w:r>
     </w:p>
     <w:p>
@@ -3604,21 +3596,12 @@
                 <w:szCs w:val="22"/>
               </w:rPr>
             </w:pPr>
-            <w:proofErr w:type="gramStart"/>
-            <w:r>
-              <w:rPr>
-                <w:sz w:val="22"/>
-                <w:szCs w:val="22"/>
-              </w:rPr>
-              <w:t>Email</w:t>
-            </w:r>
-            <w:proofErr w:type="gramEnd"/>
-            <w:r>
-              <w:rPr>
-                <w:sz w:val="22"/>
-                <w:szCs w:val="22"/>
-              </w:rPr>
-              <w:t xml:space="preserve"> de l’agent</w:t>
+            <w:r>
+              <w:rPr>
+                <w:sz w:val="22"/>
+                <w:szCs w:val="22"/>
+              </w:rPr>
+              <w:t>Email de l’agent</w:t>
             </w:r>
           </w:p>
         </w:tc>
@@ -4078,6 +4061,19 @@
       <w:r>
         <w:t>E/A</w:t>
       </w:r>
+    </w:p>
+    <w:p>
+      <w:r>
+        <w:t xml:space="preserve">Suivez ce lien pour accéder au MCD :  </w:t>
+      </w:r>
+      <w:hyperlink r:id="rId8" w:history="1">
+        <w:r>
+          <w:rPr>
+            <w:rStyle w:val="Lienhypertexte"/>
+          </w:rPr>
+          <w:t>https://github.com/Lucas-425/ProjetDB_Lajie_Lefakong/blob/main/MCD.pdf</w:t>
+        </w:r>
+      </w:hyperlink>
     </w:p>
     <w:p>
       <w:pPr>
@@ -4467,13 +4463,8 @@
               <w:spacing w:after="160" w:line="278" w:lineRule="auto"/>
             </w:pPr>
             <w:proofErr w:type="spellStart"/>
-            <w:proofErr w:type="gramStart"/>
-            <w:r>
-              <w:t>id</w:t>
-            </w:r>
-            <w:proofErr w:type="gramEnd"/>
-            <w:r>
-              <w:t>_pays</w:t>
+            <w:r>
+              <w:t>id_pays</w:t>
             </w:r>
             <w:proofErr w:type="spellEnd"/>
             <w:r>
@@ -4515,13 +4506,8 @@
               <w:spacing w:after="160" w:line="278" w:lineRule="auto"/>
             </w:pPr>
             <w:proofErr w:type="spellStart"/>
-            <w:proofErr w:type="gramStart"/>
-            <w:r>
-              <w:t>id</w:t>
-            </w:r>
-            <w:proofErr w:type="gramEnd"/>
-            <w:r>
-              <w:t>_ville</w:t>
+            <w:r>
+              <w:t>id_ville</w:t>
             </w:r>
             <w:proofErr w:type="spellEnd"/>
             <w:r>
@@ -4568,13 +4554,8 @@
               <w:spacing w:after="160" w:line="278" w:lineRule="auto"/>
             </w:pPr>
             <w:proofErr w:type="spellStart"/>
-            <w:proofErr w:type="gramStart"/>
-            <w:r>
-              <w:t>id</w:t>
-            </w:r>
-            <w:proofErr w:type="gramEnd"/>
-            <w:r>
-              <w:t>_ligue</w:t>
+            <w:r>
+              <w:t>id_ligue</w:t>
             </w:r>
             <w:proofErr w:type="spellEnd"/>
             <w:r>
@@ -4622,13 +4603,8 @@
               <w:spacing w:after="160" w:line="278" w:lineRule="auto"/>
             </w:pPr>
             <w:proofErr w:type="spellStart"/>
-            <w:proofErr w:type="gramStart"/>
-            <w:r>
-              <w:t>id</w:t>
-            </w:r>
-            <w:proofErr w:type="gramEnd"/>
-            <w:r>
-              <w:t>_agent</w:t>
+            <w:r>
+              <w:t>id_agent</w:t>
             </w:r>
             <w:proofErr w:type="spellEnd"/>
             <w:r>
@@ -4659,13 +4635,8 @@
               <w:t xml:space="preserve">, </w:t>
             </w:r>
             <w:proofErr w:type="spellStart"/>
-            <w:proofErr w:type="gramStart"/>
-            <w:r>
-              <w:t>email</w:t>
-            </w:r>
-            <w:proofErr w:type="gramEnd"/>
-            <w:r>
-              <w:t>_agent</w:t>
+            <w:r>
+              <w:t>email_agent</w:t>
             </w:r>
             <w:proofErr w:type="spellEnd"/>
             <w:r>
@@ -4712,13 +4683,8 @@
               <w:spacing w:after="160" w:line="278" w:lineRule="auto"/>
             </w:pPr>
             <w:proofErr w:type="spellStart"/>
-            <w:proofErr w:type="gramStart"/>
-            <w:r>
-              <w:t>id</w:t>
-            </w:r>
-            <w:proofErr w:type="gramEnd"/>
-            <w:r>
-              <w:t>_joueur</w:t>
+            <w:r>
+              <w:t>id_joueur</w:t>
             </w:r>
             <w:proofErr w:type="spellEnd"/>
             <w:r>
@@ -4821,13 +4787,8 @@
               <w:spacing w:after="160" w:line="278" w:lineRule="auto"/>
             </w:pPr>
             <w:proofErr w:type="spellStart"/>
-            <w:proofErr w:type="gramStart"/>
-            <w:r>
-              <w:t>id</w:t>
-            </w:r>
-            <w:proofErr w:type="gramEnd"/>
-            <w:r>
-              <w:t>_club</w:t>
+            <w:r>
+              <w:t>id_club</w:t>
             </w:r>
             <w:proofErr w:type="spellEnd"/>
             <w:r>
@@ -4874,13 +4835,8 @@
               <w:spacing w:after="160" w:line="278" w:lineRule="auto"/>
             </w:pPr>
             <w:proofErr w:type="spellStart"/>
-            <w:proofErr w:type="gramStart"/>
-            <w:r>
-              <w:t>id</w:t>
-            </w:r>
-            <w:proofErr w:type="gramEnd"/>
-            <w:r>
-              <w:t>_contrat</w:t>
+            <w:r>
+              <w:t>id_contrat</w:t>
             </w:r>
             <w:proofErr w:type="spellEnd"/>
             <w:r>
@@ -4953,13 +4909,8 @@
               <w:spacing w:after="160" w:line="278" w:lineRule="auto"/>
             </w:pPr>
             <w:proofErr w:type="spellStart"/>
-            <w:proofErr w:type="gramStart"/>
-            <w:r>
-              <w:t>id</w:t>
-            </w:r>
-            <w:proofErr w:type="gramEnd"/>
-            <w:r>
-              <w:t>_joueur</w:t>
+            <w:r>
+              <w:t>id_joueur</w:t>
             </w:r>
             <w:proofErr w:type="spellEnd"/>
             <w:r>
@@ -5014,13 +4965,8 @@
               <w:spacing w:after="160" w:line="278" w:lineRule="auto"/>
             </w:pPr>
             <w:proofErr w:type="spellStart"/>
-            <w:proofErr w:type="gramStart"/>
-            <w:r>
-              <w:t>id</w:t>
-            </w:r>
-            <w:proofErr w:type="gramEnd"/>
-            <w:r>
-              <w:t>_club</w:t>
+            <w:r>
+              <w:t>id_club</w:t>
             </w:r>
             <w:proofErr w:type="spellEnd"/>
             <w:r>
@@ -5075,13 +5021,8 @@
               <w:spacing w:after="160" w:line="278" w:lineRule="auto"/>
             </w:pPr>
             <w:proofErr w:type="spellStart"/>
-            <w:proofErr w:type="gramStart"/>
-            <w:r>
-              <w:t>id</w:t>
-            </w:r>
-            <w:proofErr w:type="gramEnd"/>
-            <w:r>
-              <w:t>_joueur</w:t>
+            <w:r>
+              <w:t>id_joueur</w:t>
             </w:r>
             <w:proofErr w:type="spellEnd"/>
             <w:r>
@@ -5245,7 +5186,7 @@
       </w:r>
     </w:p>
     <w:sectPr>
-      <w:headerReference w:type="default" r:id="rId8"/>
+      <w:headerReference w:type="default" r:id="rId9"/>
       <w:pgSz w:w="11906" w:h="16838"/>
       <w:pgMar w:top="1417" w:right="1417" w:bottom="1417" w:left="1417" w:header="708" w:footer="708" w:gutter="0"/>
       <w:cols w:space="708"/>
@@ -7917,6 +7858,18 @@
     <w:uiPriority w:val="99"/>
     <w:rsid w:val="00F962EC"/>
   </w:style>
+  <w:style w:type="character" w:styleId="Mentionnonrsolue">
+    <w:name w:val="Unresolved Mention"/>
+    <w:basedOn w:val="Policepardfaut"/>
+    <w:uiPriority w:val="99"/>
+    <w:semiHidden/>
+    <w:unhideWhenUsed/>
+    <w:rsid w:val="00BE0411"/>
+    <w:rPr>
+      <w:color w:val="605E5C"/>
+      <w:shd w:val="clear" w:color="auto" w:fill="E1DFDD"/>
+    </w:rPr>
+  </w:style>
 </w:styles>
 </file>
 

</xml_diff>